<commit_message>
reexport uml + dokumentacia
</commit_message>
<xml_diff>
--- a/ostatne/dokumentacia.docx
+++ b/ostatne/dokumentacia.docx
@@ -710,10 +710,7 @@
         <w:t xml:space="preserve"> a</w:t>
       </w:r>
       <w:r>
-        <w:t>lebo</w:t>
-      </w:r>
-      <w:r>
-        <w:t> </w:t>
+        <w:t>lebo </w:t>
       </w:r>
       <w:proofErr w:type="spellStart"/>
       <w:r>
@@ -892,8 +889,8 @@
           <w:noProof/>
         </w:rPr>
         <w:drawing>
-          <wp:inline distT="0" distB="0" distL="0" distR="0" wp14:anchorId="73A0C76E" wp14:editId="2957B0DB">
-            <wp:extent cx="5840362" cy="3232604"/>
+          <wp:inline distT="0" distB="0" distL="0" distR="0" wp14:anchorId="73A0C76E" wp14:editId="7BB435F6">
+            <wp:extent cx="5840360" cy="3232604"/>
             <wp:effectExtent l="0" t="0" r="8255" b="6350"/>
             <wp:docPr id="1031265423" name="Obrázok 1"/>
             <wp:cNvGraphicFramePr>
@@ -921,7 +918,7 @@
                   <pic:spPr>
                     <a:xfrm>
                       <a:off x="0" y="0"/>
-                      <a:ext cx="5840362" cy="3232604"/>
+                      <a:ext cx="5840360" cy="3232604"/>
                     </a:xfrm>
                     <a:prstGeom prst="rect">
                       <a:avLst/>

</xml_diff>

<commit_message>
novy uml (bez sprav) + dalsie
upravena dokumentacia, slight refaktoring, upravene tiky
</commit_message>
<xml_diff>
--- a/ostatne/dokumentacia.docx
+++ b/ostatne/dokumentacia.docx
@@ -443,34 +443,44 @@
         <w:spacing w:after="0" w:line="276" w:lineRule="auto"/>
       </w:pPr>
       <w:r>
-        <w:t xml:space="preserve">V zdrojovom kóde hry môžeme </w:t>
-      </w:r>
-      <w:r>
-        <w:t xml:space="preserve">okrem iného </w:t>
-      </w:r>
-      <w:r>
-        <w:t xml:space="preserve">nájsť </w:t>
-      </w:r>
-      <w:r>
-        <w:t xml:space="preserve">triedu </w:t>
-      </w:r>
-      <w:r>
-        <w:rPr>
-          <w:i/>
-          <w:iCs/>
-        </w:rPr>
-        <w:t>Entita</w:t>
-      </w:r>
-      <w:r>
-        <w:t xml:space="preserve">, ktorá predstavuje predka všetkých rastlín, </w:t>
-      </w:r>
-      <w:proofErr w:type="spellStart"/>
-      <w:r>
-        <w:t>zombies</w:t>
-      </w:r>
-      <w:proofErr w:type="spellEnd"/>
-      <w:r>
-        <w:t xml:space="preserve"> a striel. Každá z týchto tried ďalej využíva polymorfizmus a má vlastný balíček</w:t>
+        <w:t xml:space="preserve">V zdrojovom kóde hry môžeme okrem iného nájsť </w:t>
+      </w:r>
+      <w:r>
+        <w:t xml:space="preserve">balíček </w:t>
+      </w:r>
+      <w:r>
+        <w:rPr>
+          <w:i/>
+          <w:iCs/>
+        </w:rPr>
+        <w:t>entity</w:t>
+      </w:r>
+      <w:r>
+        <w:t>. Všetky triedy tohto balíčka využívajú polymorfizmus. Základom je trieda</w:t>
+      </w:r>
+      <w:r>
+        <w:t xml:space="preserve"> </w:t>
+      </w:r>
+      <w:r>
+        <w:rPr>
+          <w:i/>
+          <w:iCs/>
+        </w:rPr>
+        <w:t xml:space="preserve">Entita. </w:t>
+      </w:r>
+      <w:r>
+        <w:t>Je to abstraktná trieda, ktorá predstavuje predka všetkých rastlín, zombie, kosačiek, hrobov a pod.</w:t>
+      </w:r>
+    </w:p>
+    <w:p>
+      <w:pPr>
+        <w:spacing w:after="0" w:line="276" w:lineRule="auto"/>
+      </w:pPr>
+      <w:r>
+        <w:t xml:space="preserve">Ďalej sa kód rozdeľuje </w:t>
+      </w:r>
+      <w:r>
+        <w:t>nasledovne</w:t>
       </w:r>
       <w:r>
         <w:t>:</w:t>
@@ -481,7 +491,748 @@
         <w:pStyle w:val="Odsekzoznamu"/>
         <w:numPr>
           <w:ilvl w:val="0"/>
-          <w:numId w:val="1"/>
+          <w:numId w:val="2"/>
+        </w:numPr>
+        <w:spacing w:after="0" w:line="276" w:lineRule="auto"/>
+      </w:pPr>
+      <w:r>
+        <w:t xml:space="preserve">Balíček </w:t>
+      </w:r>
+      <w:r>
+        <w:rPr>
+          <w:i/>
+          <w:iCs/>
+        </w:rPr>
+        <w:t>rastliny</w:t>
+      </w:r>
+    </w:p>
+    <w:p>
+      <w:pPr>
+        <w:pStyle w:val="Odsekzoznamu"/>
+        <w:numPr>
+          <w:ilvl w:val="1"/>
+          <w:numId w:val="2"/>
+        </w:numPr>
+        <w:spacing w:after="0" w:line="276" w:lineRule="auto"/>
+      </w:pPr>
+      <w:r>
+        <w:t> </w:t>
+      </w:r>
+      <w:r>
+        <w:t xml:space="preserve">Abstraktná trieda </w:t>
+      </w:r>
+      <w:r>
+        <w:rPr>
+          <w:i/>
+          <w:iCs/>
+        </w:rPr>
+        <w:t>Rastlina</w:t>
+      </w:r>
+    </w:p>
+    <w:p>
+      <w:pPr>
+        <w:pStyle w:val="Odsekzoznamu"/>
+        <w:numPr>
+          <w:ilvl w:val="1"/>
+          <w:numId w:val="2"/>
+        </w:numPr>
+        <w:spacing w:after="0" w:line="276" w:lineRule="auto"/>
+      </w:pPr>
+      <w:r>
+        <w:t xml:space="preserve"> Balíček </w:t>
+      </w:r>
+      <w:proofErr w:type="spellStart"/>
+      <w:r>
+        <w:rPr>
+          <w:i/>
+          <w:iCs/>
+        </w:rPr>
+        <w:t>neutociaceRastliny</w:t>
+      </w:r>
+      <w:proofErr w:type="spellEnd"/>
+    </w:p>
+    <w:p>
+      <w:pPr>
+        <w:pStyle w:val="Odsekzoznamu"/>
+        <w:numPr>
+          <w:ilvl w:val="2"/>
+          <w:numId w:val="2"/>
+        </w:numPr>
+        <w:spacing w:after="0" w:line="276" w:lineRule="auto"/>
+      </w:pPr>
+      <w:r>
+        <w:t xml:space="preserve">Abstraktná trieda </w:t>
+      </w:r>
+      <w:proofErr w:type="spellStart"/>
+      <w:r>
+        <w:rPr>
+          <w:i/>
+          <w:iCs/>
+        </w:rPr>
+        <w:t>N</w:t>
+      </w:r>
+      <w:r>
+        <w:rPr>
+          <w:i/>
+          <w:iCs/>
+        </w:rPr>
+        <w:t>eutociacaRastlina</w:t>
+      </w:r>
+      <w:proofErr w:type="spellEnd"/>
+      <w:r>
+        <w:rPr>
+          <w:i/>
+          <w:iCs/>
+        </w:rPr>
+        <w:t xml:space="preserve"> </w:t>
+      </w:r>
+      <w:r>
+        <w:t xml:space="preserve">(potomok triedy </w:t>
+      </w:r>
+      <w:r>
+        <w:rPr>
+          <w:i/>
+          <w:iCs/>
+        </w:rPr>
+        <w:t>Rastlina</w:t>
+      </w:r>
+      <w:r>
+        <w:t>)</w:t>
+      </w:r>
+    </w:p>
+    <w:p>
+      <w:pPr>
+        <w:pStyle w:val="Odsekzoznamu"/>
+        <w:numPr>
+          <w:ilvl w:val="3"/>
+          <w:numId w:val="2"/>
+        </w:numPr>
+        <w:spacing w:after="0" w:line="276" w:lineRule="auto"/>
+      </w:pPr>
+      <w:r>
+        <w:t xml:space="preserve">Je potomkom triedy </w:t>
+      </w:r>
+      <w:r>
+        <w:rPr>
+          <w:i/>
+          <w:iCs/>
+        </w:rPr>
+        <w:t>Rastlina</w:t>
+      </w:r>
+    </w:p>
+    <w:p>
+      <w:pPr>
+        <w:pStyle w:val="Odsekzoznamu"/>
+        <w:numPr>
+          <w:ilvl w:val="3"/>
+          <w:numId w:val="2"/>
+        </w:numPr>
+        <w:spacing w:after="0" w:line="276" w:lineRule="auto"/>
+      </w:pPr>
+      <w:r>
+        <w:t xml:space="preserve">Je predkom tried </w:t>
+      </w:r>
+      <w:proofErr w:type="spellStart"/>
+      <w:r>
+        <w:rPr>
+          <w:i/>
+          <w:iCs/>
+        </w:rPr>
+        <w:t>Slnecnica</w:t>
+      </w:r>
+      <w:proofErr w:type="spellEnd"/>
+      <w:r>
+        <w:rPr>
+          <w:i/>
+          <w:iCs/>
+        </w:rPr>
+        <w:t xml:space="preserve">, Orech, </w:t>
+      </w:r>
+      <w:proofErr w:type="spellStart"/>
+      <w:r>
+        <w:rPr>
+          <w:i/>
+          <w:iCs/>
+        </w:rPr>
+        <w:t>VelkyOrech</w:t>
+      </w:r>
+      <w:proofErr w:type="spellEnd"/>
+      <w:r>
+        <w:rPr>
+          <w:i/>
+          <w:iCs/>
+        </w:rPr>
+        <w:t xml:space="preserve"> </w:t>
+      </w:r>
+      <w:r>
+        <w:t>a</w:t>
+      </w:r>
+      <w:r>
+        <w:rPr>
+          <w:i/>
+          <w:iCs/>
+        </w:rPr>
+        <w:t xml:space="preserve"> </w:t>
+      </w:r>
+      <w:proofErr w:type="spellStart"/>
+      <w:r>
+        <w:rPr>
+          <w:i/>
+          <w:iCs/>
+        </w:rPr>
+        <w:t>PozieracHrobov</w:t>
+      </w:r>
+      <w:proofErr w:type="spellEnd"/>
+    </w:p>
+    <w:p>
+      <w:pPr>
+        <w:pStyle w:val="Odsekzoznamu"/>
+        <w:numPr>
+          <w:ilvl w:val="1"/>
+          <w:numId w:val="2"/>
+        </w:numPr>
+        <w:spacing w:after="0" w:line="276" w:lineRule="auto"/>
+      </w:pPr>
+      <w:r>
+        <w:t xml:space="preserve"> Balíček </w:t>
+      </w:r>
+      <w:proofErr w:type="spellStart"/>
+      <w:r>
+        <w:rPr>
+          <w:i/>
+          <w:iCs/>
+        </w:rPr>
+        <w:t>utociaceRastliny</w:t>
+      </w:r>
+      <w:proofErr w:type="spellEnd"/>
+    </w:p>
+    <w:p>
+      <w:pPr>
+        <w:pStyle w:val="Odsekzoznamu"/>
+        <w:numPr>
+          <w:ilvl w:val="2"/>
+          <w:numId w:val="2"/>
+        </w:numPr>
+        <w:spacing w:after="0" w:line="276" w:lineRule="auto"/>
+      </w:pPr>
+      <w:r>
+        <w:t xml:space="preserve">Abstraktná trieda </w:t>
+      </w:r>
+      <w:proofErr w:type="spellStart"/>
+      <w:r>
+        <w:rPr>
+          <w:i/>
+          <w:iCs/>
+        </w:rPr>
+        <w:t>U</w:t>
+      </w:r>
+      <w:r>
+        <w:rPr>
+          <w:i/>
+          <w:iCs/>
+        </w:rPr>
+        <w:t>tociacaRastlina</w:t>
+      </w:r>
+      <w:proofErr w:type="spellEnd"/>
+      <w:r>
+        <w:rPr>
+          <w:i/>
+          <w:iCs/>
+        </w:rPr>
+        <w:t xml:space="preserve"> </w:t>
+      </w:r>
+      <w:r>
+        <w:t xml:space="preserve">(potomok triedy </w:t>
+      </w:r>
+      <w:r>
+        <w:rPr>
+          <w:i/>
+          <w:iCs/>
+        </w:rPr>
+        <w:t>Rastlina</w:t>
+      </w:r>
+      <w:r>
+        <w:t>)</w:t>
+      </w:r>
+    </w:p>
+    <w:p>
+      <w:pPr>
+        <w:pStyle w:val="Odsekzoznamu"/>
+        <w:numPr>
+          <w:ilvl w:val="2"/>
+          <w:numId w:val="2"/>
+        </w:numPr>
+        <w:spacing w:after="0" w:line="276" w:lineRule="auto"/>
+      </w:pPr>
+      <w:r>
+        <w:t xml:space="preserve">Balíček </w:t>
+      </w:r>
+      <w:proofErr w:type="spellStart"/>
+      <w:r>
+        <w:rPr>
+          <w:i/>
+          <w:iCs/>
+        </w:rPr>
+        <w:t>nestrielajuceRastliny</w:t>
+      </w:r>
+      <w:proofErr w:type="spellEnd"/>
+    </w:p>
+    <w:p>
+      <w:pPr>
+        <w:pStyle w:val="Odsekzoznamu"/>
+        <w:numPr>
+          <w:ilvl w:val="3"/>
+          <w:numId w:val="2"/>
+        </w:numPr>
+        <w:spacing w:after="0" w:line="276" w:lineRule="auto"/>
+      </w:pPr>
+      <w:r>
+        <w:t xml:space="preserve">Abstraktná trieda </w:t>
+      </w:r>
+      <w:proofErr w:type="spellStart"/>
+      <w:r>
+        <w:rPr>
+          <w:i/>
+          <w:iCs/>
+        </w:rPr>
+        <w:t>Ne</w:t>
+      </w:r>
+      <w:r>
+        <w:rPr>
+          <w:i/>
+          <w:iCs/>
+        </w:rPr>
+        <w:t>strielajucaRastlina</w:t>
+      </w:r>
+      <w:proofErr w:type="spellEnd"/>
+    </w:p>
+    <w:p>
+      <w:pPr>
+        <w:pStyle w:val="Odsekzoznamu"/>
+        <w:numPr>
+          <w:ilvl w:val="4"/>
+          <w:numId w:val="2"/>
+        </w:numPr>
+        <w:spacing w:after="0" w:line="276" w:lineRule="auto"/>
+      </w:pPr>
+      <w:r>
+        <w:t xml:space="preserve"> Je potomkom triedy </w:t>
+      </w:r>
+      <w:proofErr w:type="spellStart"/>
+      <w:r>
+        <w:rPr>
+          <w:i/>
+          <w:iCs/>
+        </w:rPr>
+        <w:t>U</w:t>
+      </w:r>
+      <w:r>
+        <w:rPr>
+          <w:i/>
+          <w:iCs/>
+        </w:rPr>
+        <w:t>tociacaRastlina</w:t>
+      </w:r>
+      <w:proofErr w:type="spellEnd"/>
+    </w:p>
+    <w:p>
+      <w:pPr>
+        <w:pStyle w:val="Odsekzoznamu"/>
+        <w:numPr>
+          <w:ilvl w:val="4"/>
+          <w:numId w:val="2"/>
+        </w:numPr>
+        <w:spacing w:after="0" w:line="276" w:lineRule="auto"/>
+      </w:pPr>
+      <w:r>
+        <w:t xml:space="preserve"> Je predkom tried </w:t>
+      </w:r>
+      <w:proofErr w:type="spellStart"/>
+      <w:r>
+        <w:rPr>
+          <w:i/>
+          <w:iCs/>
+        </w:rPr>
+        <w:t>Ceresne</w:t>
+      </w:r>
+      <w:proofErr w:type="spellEnd"/>
+      <w:r>
+        <w:t xml:space="preserve"> a </w:t>
+      </w:r>
+      <w:proofErr w:type="spellStart"/>
+      <w:r>
+        <w:rPr>
+          <w:i/>
+          <w:iCs/>
+        </w:rPr>
+        <w:t>Chilli</w:t>
+      </w:r>
+      <w:proofErr w:type="spellEnd"/>
+    </w:p>
+    <w:p>
+      <w:pPr>
+        <w:pStyle w:val="Odsekzoznamu"/>
+        <w:numPr>
+          <w:ilvl w:val="2"/>
+          <w:numId w:val="2"/>
+        </w:numPr>
+        <w:spacing w:after="0" w:line="276" w:lineRule="auto"/>
+      </w:pPr>
+      <w:r>
+        <w:t xml:space="preserve">Balíček </w:t>
+      </w:r>
+      <w:proofErr w:type="spellStart"/>
+      <w:r>
+        <w:rPr>
+          <w:i/>
+          <w:iCs/>
+        </w:rPr>
+        <w:t>strielajuceRastliny</w:t>
+      </w:r>
+      <w:proofErr w:type="spellEnd"/>
+    </w:p>
+    <w:p>
+      <w:pPr>
+        <w:pStyle w:val="Odsekzoznamu"/>
+        <w:numPr>
+          <w:ilvl w:val="3"/>
+          <w:numId w:val="2"/>
+        </w:numPr>
+        <w:spacing w:after="0" w:line="276" w:lineRule="auto"/>
+      </w:pPr>
+      <w:r>
+        <w:t xml:space="preserve">Abstraktná trieda </w:t>
+      </w:r>
+      <w:proofErr w:type="spellStart"/>
+      <w:r>
+        <w:rPr>
+          <w:i/>
+          <w:iCs/>
+        </w:rPr>
+        <w:t>StrielajucaRastlina</w:t>
+      </w:r>
+      <w:proofErr w:type="spellEnd"/>
+    </w:p>
+    <w:p>
+      <w:pPr>
+        <w:pStyle w:val="Odsekzoznamu"/>
+        <w:numPr>
+          <w:ilvl w:val="3"/>
+          <w:numId w:val="2"/>
+        </w:numPr>
+        <w:spacing w:after="0" w:line="276" w:lineRule="auto"/>
+      </w:pPr>
+      <w:r>
+        <w:t xml:space="preserve">Trieda </w:t>
+      </w:r>
+      <w:proofErr w:type="spellStart"/>
+      <w:r>
+        <w:rPr>
+          <w:i/>
+          <w:iCs/>
+        </w:rPr>
+        <w:t>HrachoStrielac</w:t>
+      </w:r>
+      <w:proofErr w:type="spellEnd"/>
+      <w:r>
+        <w:t xml:space="preserve"> a </w:t>
+      </w:r>
+      <w:r>
+        <w:t>jej</w:t>
+      </w:r>
+      <w:r>
+        <w:t xml:space="preserve"> potomkovia:</w:t>
+      </w:r>
+    </w:p>
+    <w:p>
+      <w:pPr>
+        <w:pStyle w:val="Odsekzoznamu"/>
+        <w:numPr>
+          <w:ilvl w:val="4"/>
+          <w:numId w:val="2"/>
+        </w:numPr>
+        <w:spacing w:after="0" w:line="276" w:lineRule="auto"/>
+      </w:pPr>
+      <w:r>
+        <w:rPr>
+          <w:i/>
+          <w:iCs/>
+        </w:rPr>
+        <w:t> </w:t>
+      </w:r>
+      <w:proofErr w:type="spellStart"/>
+      <w:r>
+        <w:rPr>
+          <w:i/>
+          <w:iCs/>
+        </w:rPr>
+        <w:t>LadovyHrachoStrielac</w:t>
+      </w:r>
+      <w:proofErr w:type="spellEnd"/>
+    </w:p>
+    <w:p>
+      <w:pPr>
+        <w:pStyle w:val="Odsekzoznamu"/>
+        <w:numPr>
+          <w:ilvl w:val="4"/>
+          <w:numId w:val="2"/>
+        </w:numPr>
+        <w:spacing w:after="0" w:line="276" w:lineRule="auto"/>
+      </w:pPr>
+      <w:r>
+        <w:rPr>
+          <w:i/>
+          <w:iCs/>
+        </w:rPr>
+        <w:t> </w:t>
+      </w:r>
+      <w:proofErr w:type="spellStart"/>
+      <w:r>
+        <w:rPr>
+          <w:i/>
+          <w:iCs/>
+        </w:rPr>
+        <w:t>DvojityHrachoStrielac</w:t>
+      </w:r>
+      <w:proofErr w:type="spellEnd"/>
+    </w:p>
+    <w:p>
+      <w:pPr>
+        <w:pStyle w:val="Odsekzoznamu"/>
+        <w:numPr>
+          <w:ilvl w:val="4"/>
+          <w:numId w:val="2"/>
+        </w:numPr>
+        <w:spacing w:after="0" w:line="276" w:lineRule="auto"/>
+      </w:pPr>
+      <w:r>
+        <w:rPr>
+          <w:i/>
+          <w:iCs/>
+        </w:rPr>
+        <w:t> </w:t>
+      </w:r>
+      <w:proofErr w:type="spellStart"/>
+      <w:r>
+        <w:rPr>
+          <w:i/>
+          <w:iCs/>
+        </w:rPr>
+        <w:t>TrojityHrachoStrielac</w:t>
+      </w:r>
+      <w:proofErr w:type="spellEnd"/>
+    </w:p>
+    <w:p>
+      <w:pPr>
+        <w:pStyle w:val="Odsekzoznamu"/>
+        <w:numPr>
+          <w:ilvl w:val="3"/>
+          <w:numId w:val="2"/>
+        </w:numPr>
+        <w:spacing w:after="0" w:line="276" w:lineRule="auto"/>
+      </w:pPr>
+      <w:r>
+        <w:t xml:space="preserve">Abstraktná trieda </w:t>
+      </w:r>
+      <w:proofErr w:type="spellStart"/>
+      <w:r>
+        <w:rPr>
+          <w:i/>
+          <w:iCs/>
+        </w:rPr>
+        <w:t>Hrib</w:t>
+      </w:r>
+      <w:proofErr w:type="spellEnd"/>
+      <w:r>
+        <w:t xml:space="preserve"> a </w:t>
+      </w:r>
+      <w:r>
+        <w:t>jej</w:t>
+      </w:r>
+      <w:r>
+        <w:t xml:space="preserve"> potomkovia:</w:t>
+      </w:r>
+    </w:p>
+    <w:p>
+      <w:pPr>
+        <w:pStyle w:val="Odsekzoznamu"/>
+        <w:numPr>
+          <w:ilvl w:val="4"/>
+          <w:numId w:val="2"/>
+        </w:numPr>
+        <w:spacing w:after="0" w:line="276" w:lineRule="auto"/>
+      </w:pPr>
+      <w:r>
+        <w:rPr>
+          <w:i/>
+          <w:iCs/>
+        </w:rPr>
+        <w:t> </w:t>
+      </w:r>
+      <w:proofErr w:type="spellStart"/>
+      <w:r>
+        <w:rPr>
+          <w:i/>
+          <w:iCs/>
+        </w:rPr>
+        <w:t>MalyHrib</w:t>
+      </w:r>
+      <w:proofErr w:type="spellEnd"/>
+    </w:p>
+    <w:p>
+      <w:pPr>
+        <w:pStyle w:val="Odsekzoznamu"/>
+        <w:numPr>
+          <w:ilvl w:val="4"/>
+          <w:numId w:val="2"/>
+        </w:numPr>
+        <w:spacing w:after="0" w:line="276" w:lineRule="auto"/>
+      </w:pPr>
+      <w:r>
+        <w:rPr>
+          <w:i/>
+          <w:iCs/>
+        </w:rPr>
+        <w:t> </w:t>
+      </w:r>
+      <w:proofErr w:type="spellStart"/>
+      <w:r>
+        <w:rPr>
+          <w:i/>
+          <w:iCs/>
+        </w:rPr>
+        <w:t>VelkyHrib</w:t>
+      </w:r>
+      <w:proofErr w:type="spellEnd"/>
+    </w:p>
+    <w:p>
+      <w:pPr>
+        <w:pStyle w:val="Odsekzoznamu"/>
+        <w:numPr>
+          <w:ilvl w:val="4"/>
+          <w:numId w:val="2"/>
+        </w:numPr>
+        <w:spacing w:after="0" w:line="276" w:lineRule="auto"/>
+      </w:pPr>
+      <w:r>
+        <w:rPr>
+          <w:i/>
+          <w:iCs/>
+        </w:rPr>
+        <w:t> </w:t>
+      </w:r>
+      <w:proofErr w:type="spellStart"/>
+      <w:r>
+        <w:rPr>
+          <w:i/>
+          <w:iCs/>
+        </w:rPr>
+        <w:t>HribBojko</w:t>
+      </w:r>
+      <w:proofErr w:type="spellEnd"/>
+    </w:p>
+    <w:p>
+      <w:pPr>
+        <w:pStyle w:val="Odsekzoznamu"/>
+        <w:numPr>
+          <w:ilvl w:val="3"/>
+          <w:numId w:val="2"/>
+        </w:numPr>
+        <w:spacing w:after="0" w:line="276" w:lineRule="auto"/>
+      </w:pPr>
+      <w:r>
+        <w:t xml:space="preserve">Balíček </w:t>
+      </w:r>
+      <w:r>
+        <w:rPr>
+          <w:i/>
+          <w:iCs/>
+        </w:rPr>
+        <w:t>strely</w:t>
+      </w:r>
+    </w:p>
+    <w:p>
+      <w:pPr>
+        <w:pStyle w:val="Odsekzoznamu"/>
+        <w:numPr>
+          <w:ilvl w:val="4"/>
+          <w:numId w:val="2"/>
+        </w:numPr>
+        <w:spacing w:after="0" w:line="276" w:lineRule="auto"/>
+      </w:pPr>
+      <w:r>
+        <w:t xml:space="preserve"> Abstraktná trieda </w:t>
+      </w:r>
+      <w:r>
+        <w:rPr>
+          <w:i/>
+          <w:iCs/>
+        </w:rPr>
+        <w:t>Strela</w:t>
+      </w:r>
+      <w:r>
+        <w:t xml:space="preserve"> a jej potomkovia:</w:t>
+      </w:r>
+    </w:p>
+    <w:p>
+      <w:pPr>
+        <w:pStyle w:val="Odsekzoznamu"/>
+        <w:numPr>
+          <w:ilvl w:val="5"/>
+          <w:numId w:val="2"/>
+        </w:numPr>
+        <w:spacing w:after="0" w:line="276" w:lineRule="auto"/>
+      </w:pPr>
+      <w:r>
+        <w:rPr>
+          <w:i/>
+          <w:iCs/>
+        </w:rPr>
+        <w:t>Hrach</w:t>
+      </w:r>
+    </w:p>
+    <w:p>
+      <w:pPr>
+        <w:pStyle w:val="Odsekzoznamu"/>
+        <w:numPr>
+          <w:ilvl w:val="5"/>
+          <w:numId w:val="2"/>
+        </w:numPr>
+        <w:spacing w:after="0" w:line="276" w:lineRule="auto"/>
+      </w:pPr>
+      <w:r>
+        <w:rPr>
+          <w:i/>
+          <w:iCs/>
+        </w:rPr>
+        <w:t>Bublina</w:t>
+      </w:r>
+    </w:p>
+    <w:p>
+      <w:pPr>
+        <w:pStyle w:val="Odsekzoznamu"/>
+        <w:numPr>
+          <w:ilvl w:val="5"/>
+          <w:numId w:val="2"/>
+        </w:numPr>
+        <w:spacing w:after="0" w:line="276" w:lineRule="auto"/>
+      </w:pPr>
+      <w:proofErr w:type="spellStart"/>
+      <w:r>
+        <w:rPr>
+          <w:i/>
+          <w:iCs/>
+        </w:rPr>
+        <w:t>VelkaBublina</w:t>
+      </w:r>
+      <w:proofErr w:type="spellEnd"/>
+    </w:p>
+    <w:p>
+      <w:pPr>
+        <w:pStyle w:val="Odsekzoznamu"/>
+        <w:numPr>
+          <w:ilvl w:val="0"/>
+          <w:numId w:val="2"/>
         </w:numPr>
         <w:spacing w:after="0" w:line="276" w:lineRule="auto"/>
       </w:pPr>
@@ -494,84 +1245,22 @@
         <w:pStyle w:val="Odsekzoznamu"/>
         <w:numPr>
           <w:ilvl w:val="1"/>
-          <w:numId w:val="1"/>
-        </w:numPr>
-        <w:spacing w:after="0" w:line="276" w:lineRule="auto"/>
-      </w:pPr>
-      <w:r>
-        <w:t> Obsahuje triedu Zombie, ktorá predstavuje základného zombie a je predkom všetkých ostatných zombie</w:t>
-      </w:r>
-      <w:r>
-        <w:t>,</w:t>
-      </w:r>
-      <w:r>
-        <w:t xml:space="preserve"> ako napr. zombie s kužeľom, zombie s vedrom a pod.</w:t>
-      </w:r>
-    </w:p>
-    <w:p>
-      <w:pPr>
-        <w:pStyle w:val="Odsekzoznamu"/>
-        <w:numPr>
-          <w:ilvl w:val="0"/>
-          <w:numId w:val="1"/>
-        </w:numPr>
-        <w:spacing w:after="0" w:line="276" w:lineRule="auto"/>
-      </w:pPr>
-      <w:r>
-        <w:t xml:space="preserve">Balíček rastliny </w:t>
-      </w:r>
-    </w:p>
-    <w:p>
-      <w:pPr>
-        <w:pStyle w:val="Odsekzoznamu"/>
-        <w:numPr>
-          <w:ilvl w:val="1"/>
-          <w:numId w:val="1"/>
-        </w:numPr>
-        <w:spacing w:after="0" w:line="276" w:lineRule="auto"/>
-      </w:pPr>
-      <w:r>
-        <w:t xml:space="preserve"> Obsahuje abstraktnú triedu </w:t>
-      </w:r>
-      <w:r>
-        <w:rPr>
-          <w:i/>
-          <w:iCs/>
-        </w:rPr>
-        <w:t>Rastlina</w:t>
-      </w:r>
-      <w:r>
-        <w:t xml:space="preserve">, ktorá je </w:t>
-      </w:r>
-      <w:r>
-        <w:t xml:space="preserve">priamym predkom abstraktných tried </w:t>
-      </w:r>
-      <w:proofErr w:type="spellStart"/>
-      <w:r>
-        <w:rPr>
-          <w:i/>
-          <w:iCs/>
-        </w:rPr>
-        <w:t>StrielajucaRastlina</w:t>
-      </w:r>
-      <w:proofErr w:type="spellEnd"/>
-      <w:r>
-        <w:t xml:space="preserve"> a</w:t>
-      </w:r>
-      <w:r>
-        <w:t> </w:t>
-      </w:r>
-      <w:proofErr w:type="spellStart"/>
-      <w:r>
-        <w:rPr>
-          <w:i/>
-          <w:iCs/>
-        </w:rPr>
-        <w:t>NestrielajucaRastlina</w:t>
-      </w:r>
-      <w:proofErr w:type="spellEnd"/>
-      <w:r>
-        <w:t>:</w:t>
+          <w:numId w:val="2"/>
+        </w:numPr>
+        <w:spacing w:after="0" w:line="276" w:lineRule="auto"/>
+      </w:pPr>
+      <w:r>
+        <w:t xml:space="preserve"> Trieda </w:t>
+      </w:r>
+      <w:r>
+        <w:rPr>
+          <w:i/>
+          <w:iCs/>
+        </w:rPr>
+        <w:t>Zombie</w:t>
+      </w:r>
+      <w:r>
+        <w:t xml:space="preserve"> a jej potomkovia</w:t>
       </w:r>
     </w:p>
     <w:p>
@@ -579,299 +1268,127 @@
         <w:pStyle w:val="Odsekzoznamu"/>
         <w:numPr>
           <w:ilvl w:val="2"/>
-          <w:numId w:val="1"/>
-        </w:numPr>
-        <w:spacing w:after="0" w:line="276" w:lineRule="auto"/>
-        <w:rPr>
-          <w:i/>
-          <w:iCs/>
-        </w:rPr>
-      </w:pPr>
-      <w:proofErr w:type="spellStart"/>
-      <w:r>
-        <w:rPr>
-          <w:i/>
-          <w:iCs/>
-        </w:rPr>
-        <w:t>StrielajucaRastlina</w:t>
-      </w:r>
-      <w:proofErr w:type="spellEnd"/>
-      <w:r>
-        <w:t xml:space="preserve"> predstavuje aktívne rastliny, ktoré aktívne útočia </w:t>
-      </w:r>
-      <w:r>
-        <w:t>(</w:t>
-      </w:r>
-      <w:proofErr w:type="spellStart"/>
-      <w:r>
-        <w:t>strielajú</w:t>
-      </w:r>
-      <w:proofErr w:type="spellEnd"/>
-      <w:r>
-        <w:t xml:space="preserve">) </w:t>
-      </w:r>
-      <w:r>
-        <w:t xml:space="preserve">na </w:t>
-      </w:r>
-      <w:proofErr w:type="spellStart"/>
-      <w:r>
-        <w:t>zombies</w:t>
-      </w:r>
-      <w:proofErr w:type="spellEnd"/>
-      <w:r>
-        <w:t xml:space="preserve">, pričom využívajú triedu </w:t>
-      </w:r>
-      <w:r>
-        <w:rPr>
-          <w:i/>
-          <w:iCs/>
-        </w:rPr>
-        <w:t>Strela</w:t>
-      </w:r>
-      <w:r>
-        <w:t>.</w:t>
-      </w:r>
+          <w:numId w:val="2"/>
+        </w:numPr>
+        <w:spacing w:after="0" w:line="276" w:lineRule="auto"/>
+      </w:pPr>
+      <w:proofErr w:type="spellStart"/>
+      <w:r>
+        <w:rPr>
+          <w:i/>
+          <w:iCs/>
+        </w:rPr>
+        <w:t>ZombieKuzelka</w:t>
+      </w:r>
+      <w:proofErr w:type="spellEnd"/>
     </w:p>
     <w:p>
       <w:pPr>
         <w:pStyle w:val="Odsekzoznamu"/>
         <w:numPr>
           <w:ilvl w:val="2"/>
-          <w:numId w:val="1"/>
-        </w:numPr>
-        <w:spacing w:after="0" w:line="276" w:lineRule="auto"/>
-        <w:rPr>
-          <w:i/>
-          <w:iCs/>
-        </w:rPr>
-      </w:pPr>
-      <w:proofErr w:type="spellStart"/>
-      <w:r>
-        <w:rPr>
-          <w:i/>
-          <w:iCs/>
-        </w:rPr>
-        <w:t>NestrielajucaRastlina</w:t>
-      </w:r>
-      <w:proofErr w:type="spellEnd"/>
-      <w:r>
-        <w:t xml:space="preserve"> </w:t>
-      </w:r>
-      <w:r>
-        <w:t>predstavuje ostatné rastliny.</w:t>
-      </w:r>
-    </w:p>
-    <w:p>
-      <w:pPr>
-        <w:pStyle w:val="Odsekzoznamu"/>
-        <w:numPr>
-          <w:ilvl w:val="1"/>
-          <w:numId w:val="1"/>
-        </w:numPr>
-        <w:spacing w:after="0" w:line="276" w:lineRule="auto"/>
-        <w:rPr>
-          <w:i/>
-          <w:iCs/>
-        </w:rPr>
-      </w:pPr>
-      <w:r>
-        <w:t> Obe tieto triedy sú vo vlastnom balíčku</w:t>
-      </w:r>
-      <w:r>
-        <w:t>.</w:t>
-      </w:r>
-    </w:p>
-    <w:p>
-      <w:pPr>
-        <w:pStyle w:val="Odsekzoznamu"/>
-        <w:numPr>
-          <w:ilvl w:val="1"/>
-          <w:numId w:val="1"/>
-        </w:numPr>
-        <w:spacing w:after="0" w:line="276" w:lineRule="auto"/>
-        <w:rPr>
-          <w:i/>
-          <w:iCs/>
-        </w:rPr>
-      </w:pPr>
-      <w:r>
-        <w:t xml:space="preserve"> Niektoré triedy, ktoré sú potomkom triedy </w:t>
-      </w:r>
-      <w:proofErr w:type="spellStart"/>
-      <w:r>
-        <w:rPr>
-          <w:i/>
-          <w:iCs/>
-        </w:rPr>
-        <w:t>StrielajucaRastlina</w:t>
-      </w:r>
-      <w:proofErr w:type="spellEnd"/>
-      <w:r>
-        <w:t xml:space="preserve"> a</w:t>
-      </w:r>
-      <w:r>
-        <w:t>lebo </w:t>
-      </w:r>
-      <w:proofErr w:type="spellStart"/>
-      <w:r>
-        <w:rPr>
-          <w:i/>
-          <w:iCs/>
-        </w:rPr>
-        <w:t>NestrielajucaRastlina</w:t>
-      </w:r>
-      <w:proofErr w:type="spellEnd"/>
-      <w:r>
-        <w:t xml:space="preserve"> majú svojich ďalších potomkov.</w:t>
-      </w:r>
-    </w:p>
-    <w:p>
-      <w:pPr>
-        <w:pStyle w:val="Odsekzoznamu"/>
-        <w:numPr>
-          <w:ilvl w:val="0"/>
-          <w:numId w:val="1"/>
-        </w:numPr>
-        <w:spacing w:after="0" w:line="276" w:lineRule="auto"/>
-      </w:pPr>
-      <w:r>
-        <w:t>Balíček strely</w:t>
-      </w:r>
-    </w:p>
-    <w:p>
-      <w:pPr>
-        <w:pStyle w:val="Odsekzoznamu"/>
-        <w:numPr>
-          <w:ilvl w:val="1"/>
-          <w:numId w:val="1"/>
-        </w:numPr>
-        <w:spacing w:after="0" w:line="276" w:lineRule="auto"/>
-      </w:pPr>
-      <w:r>
-        <w:t xml:space="preserve"> Obsahuje abstraktnú triedu </w:t>
-      </w:r>
-      <w:r>
-        <w:rPr>
-          <w:i/>
-          <w:iCs/>
-        </w:rPr>
-        <w:t>Strela</w:t>
-      </w:r>
-      <w:r>
-        <w:t xml:space="preserve">, ktorá je priamym predkom tried </w:t>
-      </w:r>
-      <w:r>
-        <w:rPr>
-          <w:i/>
-          <w:iCs/>
-        </w:rPr>
-        <w:t>Hrach, Bubliny</w:t>
-      </w:r>
-      <w:r>
-        <w:rPr>
-          <w:i/>
-          <w:iCs/>
-        </w:rPr>
-        <w:t xml:space="preserve"> </w:t>
-      </w:r>
-      <w:r>
-        <w:t>a </w:t>
-      </w:r>
-      <w:proofErr w:type="spellStart"/>
-      <w:r>
-        <w:rPr>
-          <w:i/>
-          <w:iCs/>
-        </w:rPr>
-        <w:t>Trn</w:t>
-      </w:r>
-      <w:proofErr w:type="spellEnd"/>
-      <w:r>
-        <w:rPr>
-          <w:i/>
-          <w:iCs/>
-        </w:rPr>
-        <w:t>.</w:t>
-      </w:r>
-    </w:p>
-    <w:p>
-      <w:pPr>
-        <w:pStyle w:val="Odsekzoznamu"/>
-        <w:numPr>
-          <w:ilvl w:val="1"/>
-          <w:numId w:val="1"/>
-        </w:numPr>
-        <w:spacing w:after="0" w:line="276" w:lineRule="auto"/>
-      </w:pPr>
-      <w:r>
-        <w:t xml:space="preserve">Triedy v tomto balíčku využíva trieda a potomkovia triedy </w:t>
-      </w:r>
-      <w:proofErr w:type="spellStart"/>
-      <w:r>
-        <w:rPr>
-          <w:i/>
-          <w:iCs/>
-        </w:rPr>
-        <w:t>StrielajucaRastlina</w:t>
-      </w:r>
-      <w:proofErr w:type="spellEnd"/>
-      <w:r>
-        <w:t xml:space="preserve"> (balíček </w:t>
-      </w:r>
-      <w:r>
-        <w:rPr>
-          <w:i/>
-          <w:iCs/>
-        </w:rPr>
-        <w:t>rastliny/</w:t>
-      </w:r>
-      <w:proofErr w:type="spellStart"/>
-      <w:r>
-        <w:rPr>
-          <w:i/>
-          <w:iCs/>
-        </w:rPr>
-        <w:t>strielajuceRastliny</w:t>
-      </w:r>
-      <w:proofErr w:type="spellEnd"/>
-      <w:r>
-        <w:rPr>
-          <w:i/>
-          <w:iCs/>
-        </w:rPr>
-        <w:t>)</w:t>
-      </w:r>
-      <w:r>
-        <w:rPr>
-          <w:i/>
-          <w:iCs/>
-        </w:rPr>
-        <w:t>.</w:t>
-      </w:r>
-    </w:p>
-    <w:p>
-      <w:pPr>
-        <w:spacing w:after="0" w:line="276" w:lineRule="auto"/>
-      </w:pPr>
-    </w:p>
-    <w:p>
-      <w:pPr>
-        <w:spacing w:after="0" w:line="276" w:lineRule="auto"/>
-      </w:pPr>
-      <w:r>
-        <w:t>Využitie polymorfizmu môžeme</w:t>
-      </w:r>
-      <w:r>
-        <w:t xml:space="preserve"> taktiež</w:t>
-      </w:r>
-      <w:r>
-        <w:t xml:space="preserve"> vidieť v priloženom UML diagrame</w:t>
-      </w:r>
-      <w:r>
-        <w:t xml:space="preserve"> tried</w:t>
-      </w:r>
-      <w:r>
-        <w:t>.</w:t>
+          <w:numId w:val="2"/>
+        </w:numPr>
+        <w:spacing w:after="0" w:line="276" w:lineRule="auto"/>
+      </w:pPr>
+      <w:proofErr w:type="spellStart"/>
+      <w:r>
+        <w:rPr>
+          <w:i/>
+          <w:iCs/>
+        </w:rPr>
+        <w:t>ZombieVedro</w:t>
+      </w:r>
+      <w:proofErr w:type="spellEnd"/>
+    </w:p>
+    <w:p>
+      <w:pPr>
+        <w:pStyle w:val="Odsekzoznamu"/>
+        <w:numPr>
+          <w:ilvl w:val="2"/>
+          <w:numId w:val="2"/>
+        </w:numPr>
+        <w:spacing w:after="0" w:line="276" w:lineRule="auto"/>
+      </w:pPr>
+      <w:proofErr w:type="spellStart"/>
+      <w:r>
+        <w:rPr>
+          <w:i/>
+          <w:iCs/>
+        </w:rPr>
+        <w:t>ZombieNoviny</w:t>
+      </w:r>
+      <w:proofErr w:type="spellEnd"/>
+    </w:p>
+    <w:p>
+      <w:pPr>
+        <w:pStyle w:val="Odsekzoznamu"/>
+        <w:numPr>
+          <w:ilvl w:val="2"/>
+          <w:numId w:val="2"/>
+        </w:numPr>
+        <w:spacing w:after="0" w:line="276" w:lineRule="auto"/>
+      </w:pPr>
+      <w:proofErr w:type="spellStart"/>
+      <w:r>
+        <w:rPr>
+          <w:i/>
+          <w:iCs/>
+        </w:rPr>
+        <w:t>ZombieRugby</w:t>
+      </w:r>
+      <w:proofErr w:type="spellEnd"/>
+    </w:p>
+    <w:p>
+      <w:pPr>
+        <w:pStyle w:val="Odsekzoznamu"/>
+        <w:numPr>
+          <w:ilvl w:val="2"/>
+          <w:numId w:val="2"/>
+        </w:numPr>
+        <w:spacing w:after="0" w:line="276" w:lineRule="auto"/>
+      </w:pPr>
+      <w:proofErr w:type="spellStart"/>
+      <w:r>
+        <w:rPr>
+          <w:i/>
+          <w:iCs/>
+        </w:rPr>
+        <w:t>ZombieHlavnyTanecnik</w:t>
+      </w:r>
+      <w:proofErr w:type="spellEnd"/>
+    </w:p>
+    <w:p>
+      <w:pPr>
+        <w:pStyle w:val="Odsekzoznamu"/>
+        <w:numPr>
+          <w:ilvl w:val="2"/>
+          <w:numId w:val="2"/>
+        </w:numPr>
+        <w:spacing w:after="0" w:line="276" w:lineRule="auto"/>
+      </w:pPr>
+      <w:proofErr w:type="spellStart"/>
+      <w:r>
+        <w:rPr>
+          <w:i/>
+          <w:iCs/>
+        </w:rPr>
+        <w:t>ZombieVedlajsiTanecnik</w:t>
+      </w:r>
+      <w:proofErr w:type="spellEnd"/>
+    </w:p>
+    <w:p>
+      <w:r>
+        <w:br w:type="page"/>
+      </w:r>
+    </w:p>
+    <w:p>
+      <w:pPr>
+        <w:spacing w:after="0" w:line="276" w:lineRule="auto"/>
+      </w:pPr>
+      <w:r>
+        <w:lastRenderedPageBreak/>
+        <w:t>Využitie polymorfizmu môžeme vidieť aj v nižšie priloženom UML diagrame tried</w:t>
       </w:r>
     </w:p>
     <w:p>
@@ -889,9 +1406,9 @@
           <w:noProof/>
         </w:rPr>
         <w:drawing>
-          <wp:inline distT="0" distB="0" distL="0" distR="0" wp14:anchorId="73A0C76E" wp14:editId="7BB435F6">
-            <wp:extent cx="5840360" cy="3232604"/>
-            <wp:effectExtent l="0" t="0" r="8255" b="6350"/>
+          <wp:inline distT="0" distB="0" distL="0" distR="0" wp14:anchorId="73A0C76E" wp14:editId="06D7FD74">
+            <wp:extent cx="5676173" cy="3252084"/>
+            <wp:effectExtent l="0" t="0" r="1270" b="5715"/>
             <wp:docPr id="1031265423" name="Obrázok 1"/>
             <wp:cNvGraphicFramePr>
               <a:graphicFrameLocks xmlns:a="http://schemas.openxmlformats.org/drawingml/2006/main" noChangeAspect="1"/>
@@ -918,7 +1435,7 @@
                   <pic:spPr>
                     <a:xfrm>
                       <a:off x="0" y="0"/>
-                      <a:ext cx="5840360" cy="3232604"/>
+                      <a:ext cx="5690168" cy="3260102"/>
                     </a:xfrm>
                     <a:prstGeom prst="rect">
                       <a:avLst/>
@@ -1151,8 +1668,124 @@
       </w:rPr>
     </w:lvl>
   </w:abstractNum>
+  <w:abstractNum w:abstractNumId="1" w15:restartNumberingAfterBreak="0">
+    <w:nsid w:val="4FA06042"/>
+    <w:multiLevelType w:val="hybridMultilevel"/>
+    <w:tmpl w:val="FF2E31C8"/>
+    <w:lvl w:ilvl="0" w:tplc="08090001">
+      <w:start w:val="1"/>
+      <w:numFmt w:val="bullet"/>
+      <w:lvlText w:val=""/>
+      <w:lvlJc w:val="left"/>
+      <w:pPr>
+        <w:ind w:left="720" w:hanging="360"/>
+      </w:pPr>
+      <w:rPr>
+        <w:rFonts w:ascii="Symbol" w:hAnsi="Symbol" w:hint="default"/>
+      </w:rPr>
+    </w:lvl>
+    <w:lvl w:ilvl="1" w:tplc="08090003">
+      <w:start w:val="1"/>
+      <w:numFmt w:val="bullet"/>
+      <w:lvlText w:val="o"/>
+      <w:lvlJc w:val="left"/>
+      <w:pPr>
+        <w:ind w:left="1440" w:hanging="360"/>
+      </w:pPr>
+      <w:rPr>
+        <w:rFonts w:ascii="Courier New" w:hAnsi="Courier New" w:cs="Courier New" w:hint="default"/>
+      </w:rPr>
+    </w:lvl>
+    <w:lvl w:ilvl="2" w:tplc="08090005">
+      <w:start w:val="1"/>
+      <w:numFmt w:val="bullet"/>
+      <w:lvlText w:val=""/>
+      <w:lvlJc w:val="left"/>
+      <w:pPr>
+        <w:ind w:left="2160" w:hanging="360"/>
+      </w:pPr>
+      <w:rPr>
+        <w:rFonts w:ascii="Wingdings" w:hAnsi="Wingdings" w:hint="default"/>
+      </w:rPr>
+    </w:lvl>
+    <w:lvl w:ilvl="3" w:tplc="08090001">
+      <w:start w:val="1"/>
+      <w:numFmt w:val="bullet"/>
+      <w:lvlText w:val=""/>
+      <w:lvlJc w:val="left"/>
+      <w:pPr>
+        <w:ind w:left="2880" w:hanging="360"/>
+      </w:pPr>
+      <w:rPr>
+        <w:rFonts w:ascii="Symbol" w:hAnsi="Symbol" w:hint="default"/>
+      </w:rPr>
+    </w:lvl>
+    <w:lvl w:ilvl="4" w:tplc="08090003">
+      <w:start w:val="1"/>
+      <w:numFmt w:val="bullet"/>
+      <w:lvlText w:val="o"/>
+      <w:lvlJc w:val="left"/>
+      <w:pPr>
+        <w:ind w:left="3600" w:hanging="360"/>
+      </w:pPr>
+      <w:rPr>
+        <w:rFonts w:ascii="Courier New" w:hAnsi="Courier New" w:cs="Courier New" w:hint="default"/>
+      </w:rPr>
+    </w:lvl>
+    <w:lvl w:ilvl="5" w:tplc="08090005">
+      <w:start w:val="1"/>
+      <w:numFmt w:val="bullet"/>
+      <w:lvlText w:val=""/>
+      <w:lvlJc w:val="left"/>
+      <w:pPr>
+        <w:ind w:left="4320" w:hanging="360"/>
+      </w:pPr>
+      <w:rPr>
+        <w:rFonts w:ascii="Wingdings" w:hAnsi="Wingdings" w:hint="default"/>
+      </w:rPr>
+    </w:lvl>
+    <w:lvl w:ilvl="6" w:tplc="08090001" w:tentative="1">
+      <w:start w:val="1"/>
+      <w:numFmt w:val="bullet"/>
+      <w:lvlText w:val=""/>
+      <w:lvlJc w:val="left"/>
+      <w:pPr>
+        <w:ind w:left="5040" w:hanging="360"/>
+      </w:pPr>
+      <w:rPr>
+        <w:rFonts w:ascii="Symbol" w:hAnsi="Symbol" w:hint="default"/>
+      </w:rPr>
+    </w:lvl>
+    <w:lvl w:ilvl="7" w:tplc="08090003" w:tentative="1">
+      <w:start w:val="1"/>
+      <w:numFmt w:val="bullet"/>
+      <w:lvlText w:val="o"/>
+      <w:lvlJc w:val="left"/>
+      <w:pPr>
+        <w:ind w:left="5760" w:hanging="360"/>
+      </w:pPr>
+      <w:rPr>
+        <w:rFonts w:ascii="Courier New" w:hAnsi="Courier New" w:cs="Courier New" w:hint="default"/>
+      </w:rPr>
+    </w:lvl>
+    <w:lvl w:ilvl="8" w:tplc="08090005" w:tentative="1">
+      <w:start w:val="1"/>
+      <w:numFmt w:val="bullet"/>
+      <w:lvlText w:val=""/>
+      <w:lvlJc w:val="left"/>
+      <w:pPr>
+        <w:ind w:left="6480" w:hanging="360"/>
+      </w:pPr>
+      <w:rPr>
+        <w:rFonts w:ascii="Wingdings" w:hAnsi="Wingdings" w:hint="default"/>
+      </w:rPr>
+    </w:lvl>
+  </w:abstractNum>
   <w:num w:numId="1" w16cid:durableId="1325360195">
     <w:abstractNumId w:val="0"/>
+  </w:num>
+  <w:num w:numId="2" w16cid:durableId="1506287699">
+    <w:abstractNumId w:val="1"/>
   </w:num>
 </w:numbering>
 </file>

</xml_diff>

<commit_message>
dokumentacia, simple+full uml, refaktoring
</commit_message>
<xml_diff>
--- a/ostatne/dokumentacia.docx
+++ b/ostatne/dokumentacia.docx
@@ -912,6 +912,80 @@
         <w:t>StrielajucaRastlina</w:t>
       </w:r>
       <w:proofErr w:type="spellEnd"/>
+      <w:r>
+        <w:t xml:space="preserve"> a jej potomkovia:</w:t>
+      </w:r>
+    </w:p>
+    <w:p>
+      <w:pPr>
+        <w:pStyle w:val="Odsekzoznamu"/>
+        <w:numPr>
+          <w:ilvl w:val="4"/>
+          <w:numId w:val="2"/>
+        </w:numPr>
+        <w:spacing w:after="0" w:line="276" w:lineRule="auto"/>
+      </w:pPr>
+      <w:r>
+        <w:rPr>
+          <w:i/>
+          <w:iCs/>
+        </w:rPr>
+        <w:t> </w:t>
+      </w:r>
+      <w:proofErr w:type="spellStart"/>
+      <w:r>
+        <w:rPr>
+          <w:i/>
+          <w:iCs/>
+        </w:rPr>
+        <w:t>MalyHrib</w:t>
+      </w:r>
+      <w:proofErr w:type="spellEnd"/>
+    </w:p>
+    <w:p>
+      <w:pPr>
+        <w:pStyle w:val="Odsekzoznamu"/>
+        <w:numPr>
+          <w:ilvl w:val="4"/>
+          <w:numId w:val="2"/>
+        </w:numPr>
+        <w:spacing w:after="0" w:line="276" w:lineRule="auto"/>
+      </w:pPr>
+      <w:r>
+        <w:rPr>
+          <w:i/>
+          <w:iCs/>
+        </w:rPr>
+        <w:t> </w:t>
+      </w:r>
+      <w:proofErr w:type="spellStart"/>
+      <w:r>
+        <w:rPr>
+          <w:i/>
+          <w:iCs/>
+        </w:rPr>
+        <w:t>VelkyHrib</w:t>
+      </w:r>
+      <w:proofErr w:type="spellEnd"/>
+    </w:p>
+    <w:p>
+      <w:pPr>
+        <w:pStyle w:val="Odsekzoznamu"/>
+        <w:numPr>
+          <w:ilvl w:val="4"/>
+          <w:numId w:val="2"/>
+        </w:numPr>
+        <w:spacing w:after="0" w:line="276" w:lineRule="auto"/>
+      </w:pPr>
+      <w:proofErr w:type="spellStart"/>
+      <w:r>
+        <w:rPr>
+          <w:i/>
+          <w:iCs/>
+        </w:rPr>
+        <w:t>HribBojko</w:t>
+      </w:r>
+      <w:proofErr w:type="spellEnd"/>
     </w:p>
     <w:p>
       <w:pPr>
@@ -1032,25 +1106,14 @@
         <w:spacing w:after="0" w:line="276" w:lineRule="auto"/>
       </w:pPr>
       <w:r>
-        <w:t xml:space="preserve">Abstraktná trieda </w:t>
-      </w:r>
-      <w:proofErr w:type="spellStart"/>
-      <w:r>
-        <w:rPr>
-          <w:i/>
-          <w:iCs/>
-        </w:rPr>
-        <w:t>Hrib</w:t>
-      </w:r>
-      <w:proofErr w:type="spellEnd"/>
-      <w:r>
-        <w:t xml:space="preserve"> a </w:t>
-      </w:r>
-      <w:r>
-        <w:t>jej</w:t>
-      </w:r>
-      <w:r>
-        <w:t xml:space="preserve"> potomkovia:</w:t>
+        <w:t xml:space="preserve">Balíček </w:t>
+      </w:r>
+      <w:r>
+        <w:rPr>
+          <w:i/>
+          <w:iCs/>
+        </w:rPr>
+        <w:t>strely</w:t>
       </w:r>
     </w:p>
     <w:p>
@@ -1063,104 +1126,6 @@
         <w:spacing w:after="0" w:line="276" w:lineRule="auto"/>
       </w:pPr>
       <w:r>
-        <w:rPr>
-          <w:i/>
-          <w:iCs/>
-        </w:rPr>
-        <w:t> </w:t>
-      </w:r>
-      <w:proofErr w:type="spellStart"/>
-      <w:r>
-        <w:rPr>
-          <w:i/>
-          <w:iCs/>
-        </w:rPr>
-        <w:t>MalyHrib</w:t>
-      </w:r>
-      <w:proofErr w:type="spellEnd"/>
-    </w:p>
-    <w:p>
-      <w:pPr>
-        <w:pStyle w:val="Odsekzoznamu"/>
-        <w:numPr>
-          <w:ilvl w:val="4"/>
-          <w:numId w:val="2"/>
-        </w:numPr>
-        <w:spacing w:after="0" w:line="276" w:lineRule="auto"/>
-      </w:pPr>
-      <w:r>
-        <w:rPr>
-          <w:i/>
-          <w:iCs/>
-        </w:rPr>
-        <w:t> </w:t>
-      </w:r>
-      <w:proofErr w:type="spellStart"/>
-      <w:r>
-        <w:rPr>
-          <w:i/>
-          <w:iCs/>
-        </w:rPr>
-        <w:t>VelkyHrib</w:t>
-      </w:r>
-      <w:proofErr w:type="spellEnd"/>
-    </w:p>
-    <w:p>
-      <w:pPr>
-        <w:pStyle w:val="Odsekzoznamu"/>
-        <w:numPr>
-          <w:ilvl w:val="4"/>
-          <w:numId w:val="2"/>
-        </w:numPr>
-        <w:spacing w:after="0" w:line="276" w:lineRule="auto"/>
-      </w:pPr>
-      <w:r>
-        <w:rPr>
-          <w:i/>
-          <w:iCs/>
-        </w:rPr>
-        <w:t> </w:t>
-      </w:r>
-      <w:proofErr w:type="spellStart"/>
-      <w:r>
-        <w:rPr>
-          <w:i/>
-          <w:iCs/>
-        </w:rPr>
-        <w:t>HribBojko</w:t>
-      </w:r>
-      <w:proofErr w:type="spellEnd"/>
-    </w:p>
-    <w:p>
-      <w:pPr>
-        <w:pStyle w:val="Odsekzoznamu"/>
-        <w:numPr>
-          <w:ilvl w:val="3"/>
-          <w:numId w:val="2"/>
-        </w:numPr>
-        <w:spacing w:after="0" w:line="276" w:lineRule="auto"/>
-      </w:pPr>
-      <w:r>
-        <w:t xml:space="preserve">Balíček </w:t>
-      </w:r>
-      <w:r>
-        <w:rPr>
-          <w:i/>
-          <w:iCs/>
-        </w:rPr>
-        <w:t>strely</w:t>
-      </w:r>
-    </w:p>
-    <w:p>
-      <w:pPr>
-        <w:pStyle w:val="Odsekzoznamu"/>
-        <w:numPr>
-          <w:ilvl w:val="4"/>
-          <w:numId w:val="2"/>
-        </w:numPr>
-        <w:spacing w:after="0" w:line="276" w:lineRule="auto"/>
-      </w:pPr>
-      <w:r>
         <w:t xml:space="preserve"> Abstraktná trieda </w:t>
       </w:r>
       <w:r>
@@ -1200,6 +1165,25 @@
         </w:numPr>
         <w:spacing w:after="0" w:line="276" w:lineRule="auto"/>
       </w:pPr>
+      <w:proofErr w:type="spellStart"/>
+      <w:r>
+        <w:rPr>
+          <w:i/>
+          <w:iCs/>
+        </w:rPr>
+        <w:t>LadovyHrach</w:t>
+      </w:r>
+      <w:proofErr w:type="spellEnd"/>
+    </w:p>
+    <w:p>
+      <w:pPr>
+        <w:pStyle w:val="Odsekzoznamu"/>
+        <w:numPr>
+          <w:ilvl w:val="5"/>
+          <w:numId w:val="2"/>
+        </w:numPr>
+        <w:spacing w:after="0" w:line="276" w:lineRule="auto"/>
+      </w:pPr>
       <w:r>
         <w:rPr>
           <w:i/>
@@ -1388,7 +1372,13 @@
       </w:pPr>
       <w:r>
         <w:lastRenderedPageBreak/>
-        <w:t>Využitie polymorfizmu môžeme vidieť aj v nižšie priloženom UML diagrame tried</w:t>
+        <w:t>Využitie polymorfizmu môžeme vidieť aj v nižšie priloženom</w:t>
+      </w:r>
+      <w:r>
+        <w:t xml:space="preserve"> zjednodušenom</w:t>
+      </w:r>
+      <w:r>
+        <w:t xml:space="preserve"> UML diagrame tried</w:t>
       </w:r>
     </w:p>
     <w:p>
@@ -1406,9 +1396,9 @@
           <w:noProof/>
         </w:rPr>
         <w:drawing>
-          <wp:inline distT="0" distB="0" distL="0" distR="0" wp14:anchorId="73A0C76E" wp14:editId="06D7FD74">
-            <wp:extent cx="5676173" cy="3252084"/>
-            <wp:effectExtent l="0" t="0" r="1270" b="5715"/>
+          <wp:inline distT="0" distB="0" distL="0" distR="0" wp14:anchorId="73A0C76E" wp14:editId="3A025246">
+            <wp:extent cx="5690168" cy="3171966"/>
+            <wp:effectExtent l="0" t="0" r="6350" b="0"/>
             <wp:docPr id="1031265423" name="Obrázok 1"/>
             <wp:cNvGraphicFramePr>
               <a:graphicFrameLocks xmlns:a="http://schemas.openxmlformats.org/drawingml/2006/main" noChangeAspect="1"/>
@@ -1435,7 +1425,7 @@
                   <pic:spPr>
                     <a:xfrm>
                       <a:off x="0" y="0"/>
-                      <a:ext cx="5690168" cy="3260102"/>
+                      <a:ext cx="5690168" cy="3171966"/>
                     </a:xfrm>
                     <a:prstGeom prst="rect">
                       <a:avLst/>
@@ -1474,7 +1464,19 @@
         <w:fldChar w:fldCharType="end"/>
       </w:r>
       <w:r>
-        <w:t xml:space="preserve"> - UML diagram tried</w:t>
+        <w:t xml:space="preserve"> </w:t>
+      </w:r>
+      <w:r>
+        <w:t>–</w:t>
+      </w:r>
+      <w:r>
+        <w:t xml:space="preserve"> </w:t>
+      </w:r>
+      <w:r>
+        <w:t xml:space="preserve">Zjednodušený </w:t>
+      </w:r>
+      <w:r>
+        <w:t>UML diagram tried</w:t>
       </w:r>
     </w:p>
     <w:p/>

</xml_diff>